<commit_message>
Refeito a documentação dos casos de uso e informações do negócio
</commit_message>
<xml_diff>
--- a/Negocio/glossario_negocio.docx
+++ b/Negocio/glossario_negocio.docx
@@ -105,7 +105,15 @@
           <w:szCs w:val="28"/>
           <w:lang w:val="pt-BR"/>
         </w:rPr>
-        <w:t>Versão &lt;1.0&gt;</w:t>
+        <w:t xml:space="preserve">Versão </w:t>
+      </w:r>
+      <w:r>
+        <w:rPr>
+          <w:sz w:val="28"/>
+          <w:szCs w:val="28"/>
+          <w:lang w:val="pt-BR"/>
+        </w:rPr>
+        <w:t>1.1</w:t>
       </w:r>
     </w:p>
     <w:p>
@@ -428,6 +436,12 @@
                 <w:lang w:val="pt-BR"/>
               </w:rPr>
             </w:pPr>
+            <w:r>
+              <w:rPr>
+                <w:lang w:val="pt-BR"/>
+              </w:rPr>
+              <w:t>15/06/2021</w:t>
+            </w:r>
           </w:p>
         </w:tc>
         <w:tc>
@@ -447,6 +461,12 @@
                 <w:lang w:val="pt-BR"/>
               </w:rPr>
             </w:pPr>
+            <w:r>
+              <w:rPr>
+                <w:lang w:val="pt-BR"/>
+              </w:rPr>
+              <w:t>1.1</w:t>
+            </w:r>
           </w:p>
         </w:tc>
         <w:tc>
@@ -466,6 +486,18 @@
                 <w:lang w:val="pt-BR"/>
               </w:rPr>
             </w:pPr>
+            <w:r>
+              <w:rPr>
+                <w:lang w:val="pt-BR"/>
+              </w:rPr>
+              <w:t xml:space="preserve">Adicionado a entrada </w:t>
+            </w:r>
+            <w:r>
+              <w:rPr>
+                <w:lang w:val="pt-BR"/>
+              </w:rPr>
+              <w:t>“Dados semanais”</w:t>
+            </w:r>
           </w:p>
         </w:tc>
         <w:tc>
@@ -485,6 +517,12 @@
                 <w:lang w:val="pt-BR"/>
               </w:rPr>
             </w:pPr>
+            <w:r>
+              <w:rPr>
+                <w:lang w:val="pt-BR"/>
+              </w:rPr>
+              <w:t>Estevam de Freitas Junior</w:t>
+            </w:r>
           </w:p>
         </w:tc>
       </w:tr>
@@ -1464,7 +1502,14 @@
           <w:noProof/>
           <w:lang w:val="pt-BR"/>
         </w:rPr>
-        <w:t>2.4</w:t>
+        <w:t>2.</w:t>
+      </w:r>
+      <w:r>
+        <w:rPr>
+          <w:noProof/>
+          <w:lang w:val="pt-BR"/>
+        </w:rPr>
+        <w:t>5</w:t>
       </w:r>
       <w:r>
         <w:rPr>
@@ -1487,11 +1532,57 @@
           <w:noProof/>
         </w:rPr>
         <w:tab/>
-      </w:r>
-      <w:r>
-        <w:rPr>
-          <w:noProof/>
-        </w:rPr>
+        <w:t>4</w:t>
+      </w:r>
+    </w:p>
+    <w:p>
+      <w:pPr>
+        <w:pStyle w:val="Sumrio2"/>
+        <w:tabs>
+          <w:tab w:val="left" w:pos="1000"/>
+        </w:tabs>
+        <w:rPr>
+          <w:noProof/>
+          <w:snapToGrid/>
+          <w:sz w:val="24"/>
+          <w:szCs w:val="24"/>
+        </w:rPr>
+      </w:pPr>
+      <w:r>
+        <w:rPr>
+          <w:noProof/>
+          <w:lang w:val="pt-BR"/>
+        </w:rPr>
+        <w:t>2.</w:t>
+      </w:r>
+      <w:r>
+        <w:rPr>
+          <w:noProof/>
+          <w:lang w:val="pt-BR"/>
+        </w:rPr>
+        <w:t>6</w:t>
+      </w:r>
+      <w:r>
+        <w:rPr>
+          <w:noProof/>
+          <w:snapToGrid/>
+          <w:sz w:val="24"/>
+          <w:szCs w:val="24"/>
+        </w:rPr>
+        <w:tab/>
+      </w:r>
+      <w:r>
+        <w:rPr>
+          <w:noProof/>
+          <w:lang w:val="pt-BR"/>
+        </w:rPr>
+        <w:t>Dados Semanais</w:t>
+      </w:r>
+      <w:r>
+        <w:rPr>
+          <w:noProof/>
+        </w:rPr>
+        <w:tab/>
         <w:t>4</w:t>
       </w:r>
     </w:p>
@@ -1508,41 +1599,6 @@
           <w:szCs w:val="24"/>
         </w:rPr>
       </w:pPr>
-      <w:r>
-        <w:rPr>
-          <w:noProof/>
-          <w:lang w:val="pt-BR"/>
-        </w:rPr>
-        <w:t>3.</w:t>
-      </w:r>
-      <w:r>
-        <w:rPr>
-          <w:noProof/>
-          <w:snapToGrid/>
-          <w:sz w:val="24"/>
-          <w:szCs w:val="24"/>
-        </w:rPr>
-        <w:tab/>
-      </w:r>
-      <w:r>
-        <w:rPr>
-          <w:noProof/>
-          <w:lang w:val="pt-BR"/>
-        </w:rPr>
-        <w:t>Estereótipos em UML</w:t>
-      </w:r>
-      <w:r>
-        <w:rPr>
-          <w:noProof/>
-        </w:rPr>
-        <w:tab/>
-      </w:r>
-      <w:r>
-        <w:rPr>
-          <w:noProof/>
-        </w:rPr>
-        <w:t>4</w:t>
-      </w:r>
     </w:p>
     <w:p>
       <w:pPr>
@@ -1721,13 +1777,7 @@
         <w:rPr>
           <w:lang w:val="pt-BR"/>
         </w:rPr>
-        <w:t>Este documento se restringe a abordar e definir os termos usados n</w:t>
-      </w:r>
-      <w:r>
-        <w:rPr>
-          <w:lang w:val="pt-BR"/>
-        </w:rPr>
-        <w:t>a Distribuidora Madrazo, e que são relevantes para o entendimento da documentação criada para este projeto, e tem relação direta com o documento Visão de Negócio e o documento Regras de Negócio.</w:t>
+        <w:t>Este documento se restringe a abordar e definir os termos usados na Distribuidora Madrazo, e que são relevantes para o entendimento da documentação criada para este projeto, e tem relação direta com o documento Visão de Negócio e o documento Regras de Negócio.</w:t>
       </w:r>
     </w:p>
     <w:p>
@@ -1816,21 +1866,7 @@
         <w:rPr>
           <w:lang w:val="pt-BR"/>
         </w:rPr>
-        <w:t xml:space="preserve">É o conjunto de dados necessários para que um produto seja salvo no sistema, a fim de ser </w:t>
-      </w:r>
-      <w:proofErr w:type="gramStart"/>
-      <w:r>
-        <w:rPr>
-          <w:lang w:val="pt-BR"/>
-        </w:rPr>
-        <w:t>melhor</w:t>
-      </w:r>
-      <w:proofErr w:type="gramEnd"/>
-      <w:r>
-        <w:rPr>
-          <w:lang w:val="pt-BR"/>
-        </w:rPr>
-        <w:t xml:space="preserve"> catalogado e tenha seu local de armazenamento melhor posicionado para entrega, são esses dados: nome do produto, empresa de origem, prioridade de entrega, peso do produto, </w:t>
+        <w:t xml:space="preserve">É o conjunto de dados necessários para que um produto seja salvo no sistema, a fim de ser melhor catalogado e tenha seu local de armazenamento melhor posicionado para entrega, são esses dados: nome do produto, empresa de origem, prioridade de entrega, peso do produto, </w:t>
       </w:r>
       <w:r>
         <w:rPr>
@@ -1972,94 +2008,108 @@
     </w:p>
     <w:p>
       <w:pPr>
-        <w:rPr>
-          <w:lang w:val="pt-BR"/>
-        </w:rPr>
-      </w:pPr>
+        <w:pStyle w:val="Ttulo2"/>
+        <w:rPr>
+          <w:lang w:val="pt-BR"/>
+        </w:rPr>
+      </w:pPr>
+      <w:r>
+        <w:rPr>
+          <w:lang w:val="pt-BR"/>
+        </w:rPr>
+        <w:t>Dados semanais</w:t>
+      </w:r>
     </w:p>
     <w:p>
       <w:pPr>
-        <w:pStyle w:val="Ttulo1"/>
-        <w:ind w:left="1080" w:hanging="360"/>
-        <w:rPr>
-          <w:sz w:val="20"/>
-          <w:szCs w:val="20"/>
-          <w:lang w:val="pt-BR"/>
-        </w:rPr>
-      </w:pPr>
-      <w:bookmarkStart w:id="16" w:name="_Toc18206584"/>
-      <w:r>
-        <w:rPr>
-          <w:sz w:val="20"/>
-          <w:szCs w:val="20"/>
-          <w:lang w:val="pt-BR"/>
-        </w:rPr>
-        <w:t>Estereótipos em UML</w:t>
-      </w:r>
-      <w:bookmarkEnd w:id="16"/>
+        <w:ind w:left="720"/>
+        <w:rPr>
+          <w:lang w:val="pt-BR"/>
+        </w:rPr>
+      </w:pPr>
+      <w:r>
+        <w:rPr>
+          <w:lang w:val="pt-BR"/>
+        </w:rPr>
+        <w:t>Conjunto de dados necessários para que o gerente avalie o desempenho da empresa durante uma semana, sendo esses dados:</w:t>
+      </w:r>
     </w:p>
     <w:p>
       <w:pPr>
-        <w:pStyle w:val="InfoBlue"/>
-        <w:rPr>
-          <w:lang w:val="pt-BR"/>
-        </w:rPr>
-      </w:pPr>
-      <w:r>
-        <w:rPr>
-          <w:lang w:val="pt-BR"/>
-        </w:rPr>
-        <w:t xml:space="preserve">[Esta seção contém ou faz referência a especificações de estereótipos na Linguagem Unificada de Modelagem (UML) e às respectivas implicações semânticas — uma descrição textual do significado e do </w:t>
-      </w:r>
+        <w:numPr>
+          <w:ilvl w:val="0"/>
+          <w:numId w:val="23"/>
+        </w:numPr>
+        <w:rPr>
+          <w:lang w:val="pt-BR"/>
+        </w:rPr>
+      </w:pPr>
+      <w:r>
+        <w:rPr>
+          <w:lang w:val="pt-BR"/>
+        </w:rPr>
+        <w:t>Número de buscas por produtos e de entregas</w:t>
+      </w:r>
+    </w:p>
+    <w:p>
+      <w:pPr>
+        <w:numPr>
+          <w:ilvl w:val="0"/>
+          <w:numId w:val="23"/>
+        </w:numPr>
+        <w:rPr>
+          <w:lang w:val="pt-BR"/>
+        </w:rPr>
+      </w:pPr>
+      <w:r>
+        <w:rPr>
+          <w:lang w:val="pt-BR"/>
+        </w:rPr>
+        <w:t>Entregas realizadas por cada entregador</w:t>
+      </w:r>
+    </w:p>
+    <w:p>
+      <w:pPr>
+        <w:numPr>
+          <w:ilvl w:val="0"/>
+          <w:numId w:val="23"/>
+        </w:numPr>
+        <w:rPr>
+          <w:lang w:val="pt-BR"/>
+        </w:rPr>
+      </w:pPr>
       <w:r>
         <w:rPr>
           <w:lang w:val="pt-BR"/>
         </w:rPr>
         <w:lastRenderedPageBreak/>
-        <w:t xml:space="preserve">sentido do estereótipo e quaisquer limitações de uso — de estereótipos já conhecidos ou descobertos como importantes no aspecto do negócio que está sendo modelado. O uso desses estereótipos pode ser simplesmente recomendado ou até mesmo obrigatório; por exemplo, quando o uso desses estereótipos for exigido por um padrão imposto ou quando se considerar que o uso facilitará em muito o entendimento. Esta seção pode ficar em branco se nenhum estereótipo adicional, além daqueles predefinidos pela UML e o </w:t>
-      </w:r>
-      <w:proofErr w:type="spellStart"/>
-      <w:r>
-        <w:rPr>
-          <w:lang w:val="pt-BR"/>
-        </w:rPr>
-        <w:t>Rational</w:t>
-      </w:r>
-      <w:proofErr w:type="spellEnd"/>
-      <w:r>
-        <w:rPr>
-          <w:lang w:val="pt-BR"/>
-        </w:rPr>
-        <w:t xml:space="preserve"> </w:t>
-      </w:r>
-      <w:proofErr w:type="spellStart"/>
-      <w:r>
-        <w:rPr>
-          <w:lang w:val="pt-BR"/>
-        </w:rPr>
-        <w:t>Unified</w:t>
-      </w:r>
-      <w:proofErr w:type="spellEnd"/>
-      <w:r>
-        <w:rPr>
-          <w:lang w:val="pt-BR"/>
-        </w:rPr>
-        <w:t xml:space="preserve"> </w:t>
-      </w:r>
-      <w:proofErr w:type="spellStart"/>
-      <w:r>
-        <w:rPr>
-          <w:lang w:val="pt-BR"/>
-        </w:rPr>
-        <w:t>Process</w:t>
-      </w:r>
-      <w:proofErr w:type="spellEnd"/>
-      <w:r>
-        <w:rPr>
-          <w:lang w:val="pt-BR"/>
-        </w:rPr>
-        <w:t xml:space="preserve"> (RUP), for considerado necessário.]</w:t>
-      </w:r>
+        <w:t>Produtos desaparecidos no estoque</w:t>
+      </w:r>
+    </w:p>
+    <w:p>
+      <w:pPr>
+        <w:numPr>
+          <w:ilvl w:val="0"/>
+          <w:numId w:val="23"/>
+        </w:numPr>
+        <w:rPr>
+          <w:lang w:val="pt-BR"/>
+        </w:rPr>
+      </w:pPr>
+      <w:r>
+        <w:rPr>
+          <w:lang w:val="pt-BR"/>
+        </w:rPr>
+        <w:t>Tempo médio de permanência de um produto</w:t>
+      </w:r>
+    </w:p>
+    <w:p>
+      <w:pPr>
+        <w:ind w:left="1080"/>
+        <w:rPr>
+          <w:lang w:val="pt-BR"/>
+        </w:rPr>
+      </w:pPr>
     </w:p>
     <w:sectPr>
       <w:headerReference w:type="default" r:id="rId8"/>
@@ -2158,34 +2208,15 @@
           <w:r>
             <w:sym w:font="Symbol" w:char="F0D3"/>
           </w:r>
-          <w:r>
-            <w:fldChar w:fldCharType="begin"/>
-          </w:r>
-          <w:r>
-            <w:instrText xml:space="preserve"> DOCPROPERTY "Company"  \* MERGEFORMAT </w:instrText>
-          </w:r>
-          <w:r>
-            <w:fldChar w:fldCharType="separate"/>
-          </w:r>
-          <w:proofErr w:type="spellStart"/>
-          <w:r>
-            <w:rPr>
-              <w:b/>
-              <w:bCs/>
-            </w:rPr>
-            <w:t>Distribuidora</w:t>
-          </w:r>
-          <w:proofErr w:type="spellEnd"/>
-          <w:r>
-            <w:rPr>
-              <w:b/>
-              <w:bCs/>
-            </w:rPr>
-            <w:t xml:space="preserve"> Madrazo</w:t>
-          </w:r>
-          <w:r>
-            <w:fldChar w:fldCharType="end"/>
-          </w:r>
+          <w:fldSimple w:instr=" DOCPROPERTY &quot;Company&quot;  \* MERGEFORMAT ">
+            <w:r>
+              <w:rPr>
+                <w:b/>
+                <w:bCs/>
+              </w:rPr>
+              <w:t>Distribuidora Madrazo</w:t>
+            </w:r>
+          </w:fldSimple>
           <w:r>
             <w:t xml:space="preserve">, </w:t>
           </w:r>
@@ -2367,23 +2398,13 @@
       </w:rPr>
       <w:fldChar w:fldCharType="separate"/>
     </w:r>
-    <w:proofErr w:type="spellStart"/>
     <w:r>
       <w:rPr>
         <w:rFonts w:ascii="Arial" w:hAnsi="Arial"/>
         <w:sz w:val="36"/>
         <w:szCs w:val="36"/>
       </w:rPr>
-      <w:t>Distribuidora</w:t>
-    </w:r>
-    <w:proofErr w:type="spellEnd"/>
-    <w:r>
-      <w:rPr>
-        <w:rFonts w:ascii="Arial" w:hAnsi="Arial"/>
-        <w:sz w:val="36"/>
-        <w:szCs w:val="36"/>
-      </w:rPr>
-      <w:t xml:space="preserve"> Madrazo</w:t>
+      <w:t>Distribuidora Madrazo</w:t>
     </w:r>
     <w:r>
       <w:rPr>
@@ -2448,26 +2469,11 @@
           </w:tcBorders>
         </w:tcPr>
         <w:p>
-          <w:r>
-            <w:fldChar w:fldCharType="begin"/>
-          </w:r>
-          <w:r>
-            <w:instrText xml:space="preserve"> SUBJECT  \* MERGEFORMAT </w:instrText>
-          </w:r>
-          <w:r>
-            <w:fldChar w:fldCharType="separate"/>
-          </w:r>
-          <w:proofErr w:type="spellStart"/>
-          <w:r>
-            <w:t>Projeto</w:t>
-          </w:r>
-          <w:proofErr w:type="spellEnd"/>
-          <w:r>
-            <w:t xml:space="preserve"> ESII</w:t>
-          </w:r>
-          <w:r>
-            <w:fldChar w:fldCharType="end"/>
-          </w:r>
+          <w:fldSimple w:instr=" SUBJECT  \* MERGEFORMAT ">
+            <w:r>
+              <w:t>Projeto ESII</w:t>
+            </w:r>
+          </w:fldSimple>
         </w:p>
       </w:tc>
       <w:tc>
@@ -2498,13 +2504,10 @@
             <w:t>Versão:</w:t>
           </w:r>
           <w:r>
-            <w:t xml:space="preserve">           &lt;1.</w:t>
+            <w:t xml:space="preserve">           1.</w:t>
           </w:r>
           <w:r>
             <w:t>1</w:t>
-          </w:r>
-          <w:r>
-            <w:t>&gt;</w:t>
           </w:r>
         </w:p>
       </w:tc>
@@ -2521,31 +2524,11 @@
           </w:tcBorders>
         </w:tcPr>
         <w:p>
-          <w:r>
-            <w:fldChar w:fldCharType="begin"/>
-          </w:r>
-          <w:r>
-            <w:instrText xml:space="preserve"> TITLE  \* MERGEFORMAT </w:instrText>
-          </w:r>
-          <w:r>
-            <w:fldChar w:fldCharType="separate"/>
-          </w:r>
-          <w:proofErr w:type="spellStart"/>
-          <w:r>
-            <w:t>Glossário</w:t>
-          </w:r>
-          <w:proofErr w:type="spellEnd"/>
-          <w:r>
-            <w:t xml:space="preserve"> de </w:t>
-          </w:r>
-          <w:proofErr w:type="spellStart"/>
-          <w:r>
-            <w:t>Negócios</w:t>
-          </w:r>
-          <w:proofErr w:type="spellEnd"/>
-          <w:r>
-            <w:fldChar w:fldCharType="end"/>
-          </w:r>
+          <w:fldSimple w:instr=" TITLE  \* MERGEFORMAT ">
+            <w:r>
+              <w:t>Glossário de Negócios</w:t>
+            </w:r>
+          </w:fldSimple>
         </w:p>
       </w:tc>
       <w:tc>
@@ -2581,7 +2564,13 @@
             <w:rPr>
               <w:lang w:val="pt-BR"/>
             </w:rPr>
-            <w:t>05/06/2021</w:t>
+            <w:t>1</w:t>
+          </w:r>
+          <w:r>
+            <w:rPr>
+              <w:lang w:val="pt-BR"/>
+            </w:rPr>
+            <w:t>5/06/2021</w:t>
           </w:r>
           <w:r>
             <w:rPr>
@@ -2590,21 +2579,6 @@
             <w:t>&gt;</w:t>
           </w:r>
         </w:p>
-      </w:tc>
-    </w:tr>
-    <w:tr>
-      <w:tc>
-        <w:tcPr>
-          <w:tcW w:w="9558" w:type="dxa"/>
-          <w:gridSpan w:val="2"/>
-          <w:tcBorders>
-            <w:top w:val="single" w:sz="6" w:space="0" w:color="auto"/>
-            <w:left w:val="single" w:sz="6" w:space="0" w:color="auto"/>
-            <w:bottom w:val="single" w:sz="6" w:space="0" w:color="auto"/>
-            <w:right w:val="single" w:sz="6" w:space="0" w:color="auto"/>
-          </w:tcBorders>
-        </w:tcPr>
-        <w:p/>
       </w:tc>
     </w:tr>
   </w:tbl>
@@ -3631,6 +3605,119 @@
     </w:lvl>
   </w:abstractNum>
   <w:abstractNum w:abstractNumId="16" w15:restartNumberingAfterBreak="0">
+    <w:nsid w:val="572148AC"/>
+    <w:multiLevelType w:val="hybridMultilevel"/>
+    <w:tmpl w:val="411C3DD6"/>
+    <w:lvl w:ilvl="0" w:tplc="04160001">
+      <w:start w:val="1"/>
+      <w:numFmt w:val="bullet"/>
+      <w:lvlText w:val=""/>
+      <w:lvlJc w:val="left"/>
+      <w:pPr>
+        <w:ind w:left="1440" w:hanging="360"/>
+      </w:pPr>
+      <w:rPr>
+        <w:rFonts w:ascii="Symbol" w:hAnsi="Symbol" w:hint="default"/>
+      </w:rPr>
+    </w:lvl>
+    <w:lvl w:ilvl="1" w:tplc="04160003" w:tentative="1">
+      <w:start w:val="1"/>
+      <w:numFmt w:val="bullet"/>
+      <w:lvlText w:val="o"/>
+      <w:lvlJc w:val="left"/>
+      <w:pPr>
+        <w:ind w:left="2160" w:hanging="360"/>
+      </w:pPr>
+      <w:rPr>
+        <w:rFonts w:ascii="Courier New" w:hAnsi="Courier New" w:cs="Courier New" w:hint="default"/>
+      </w:rPr>
+    </w:lvl>
+    <w:lvl w:ilvl="2" w:tplc="04160005" w:tentative="1">
+      <w:start w:val="1"/>
+      <w:numFmt w:val="bullet"/>
+      <w:lvlText w:val=""/>
+      <w:lvlJc w:val="left"/>
+      <w:pPr>
+        <w:ind w:left="2880" w:hanging="360"/>
+      </w:pPr>
+      <w:rPr>
+        <w:rFonts w:ascii="Wingdings" w:hAnsi="Wingdings" w:hint="default"/>
+      </w:rPr>
+    </w:lvl>
+    <w:lvl w:ilvl="3" w:tplc="04160001" w:tentative="1">
+      <w:start w:val="1"/>
+      <w:numFmt w:val="bullet"/>
+      <w:lvlText w:val=""/>
+      <w:lvlJc w:val="left"/>
+      <w:pPr>
+        <w:ind w:left="3600" w:hanging="360"/>
+      </w:pPr>
+      <w:rPr>
+        <w:rFonts w:ascii="Symbol" w:hAnsi="Symbol" w:hint="default"/>
+      </w:rPr>
+    </w:lvl>
+    <w:lvl w:ilvl="4" w:tplc="04160003" w:tentative="1">
+      <w:start w:val="1"/>
+      <w:numFmt w:val="bullet"/>
+      <w:lvlText w:val="o"/>
+      <w:lvlJc w:val="left"/>
+      <w:pPr>
+        <w:ind w:left="4320" w:hanging="360"/>
+      </w:pPr>
+      <w:rPr>
+        <w:rFonts w:ascii="Courier New" w:hAnsi="Courier New" w:cs="Courier New" w:hint="default"/>
+      </w:rPr>
+    </w:lvl>
+    <w:lvl w:ilvl="5" w:tplc="04160005" w:tentative="1">
+      <w:start w:val="1"/>
+      <w:numFmt w:val="bullet"/>
+      <w:lvlText w:val=""/>
+      <w:lvlJc w:val="left"/>
+      <w:pPr>
+        <w:ind w:left="5040" w:hanging="360"/>
+      </w:pPr>
+      <w:rPr>
+        <w:rFonts w:ascii="Wingdings" w:hAnsi="Wingdings" w:hint="default"/>
+      </w:rPr>
+    </w:lvl>
+    <w:lvl w:ilvl="6" w:tplc="04160001" w:tentative="1">
+      <w:start w:val="1"/>
+      <w:numFmt w:val="bullet"/>
+      <w:lvlText w:val=""/>
+      <w:lvlJc w:val="left"/>
+      <w:pPr>
+        <w:ind w:left="5760" w:hanging="360"/>
+      </w:pPr>
+      <w:rPr>
+        <w:rFonts w:ascii="Symbol" w:hAnsi="Symbol" w:hint="default"/>
+      </w:rPr>
+    </w:lvl>
+    <w:lvl w:ilvl="7" w:tplc="04160003" w:tentative="1">
+      <w:start w:val="1"/>
+      <w:numFmt w:val="bullet"/>
+      <w:lvlText w:val="o"/>
+      <w:lvlJc w:val="left"/>
+      <w:pPr>
+        <w:ind w:left="6480" w:hanging="360"/>
+      </w:pPr>
+      <w:rPr>
+        <w:rFonts w:ascii="Courier New" w:hAnsi="Courier New" w:cs="Courier New" w:hint="default"/>
+      </w:rPr>
+    </w:lvl>
+    <w:lvl w:ilvl="8" w:tplc="04160005" w:tentative="1">
+      <w:start w:val="1"/>
+      <w:numFmt w:val="bullet"/>
+      <w:lvlText w:val=""/>
+      <w:lvlJc w:val="left"/>
+      <w:pPr>
+        <w:ind w:left="7200" w:hanging="360"/>
+      </w:pPr>
+      <w:rPr>
+        <w:rFonts w:ascii="Wingdings" w:hAnsi="Wingdings" w:hint="default"/>
+      </w:rPr>
+    </w:lvl>
+  </w:abstractNum>
+  <w:abstractNum w:abstractNumId="17" w15:restartNumberingAfterBreak="0">
     <w:nsid w:val="6D2F7D46"/>
     <w:multiLevelType w:val="multilevel"/>
     <w:tmpl w:val="04090001"/>
@@ -3690,7 +3777,7 @@
       <w:lvlJc w:val="left"/>
     </w:lvl>
   </w:abstractNum>
-  <w:abstractNum w:abstractNumId="17" w15:restartNumberingAfterBreak="0">
+  <w:abstractNum w:abstractNumId="18" w15:restartNumberingAfterBreak="0">
     <w:nsid w:val="71F21F2A"/>
     <w:multiLevelType w:val="multilevel"/>
     <w:tmpl w:val="04090001"/>
@@ -3750,7 +3837,7 @@
       <w:lvlJc w:val="left"/>
     </w:lvl>
   </w:abstractNum>
-  <w:abstractNum w:abstractNumId="18" w15:restartNumberingAfterBreak="0">
+  <w:abstractNum w:abstractNumId="19" w15:restartNumberingAfterBreak="0">
     <w:nsid w:val="743601FB"/>
     <w:multiLevelType w:val="multilevel"/>
     <w:tmpl w:val="04090001"/>
@@ -3810,7 +3897,7 @@
       <w:lvlJc w:val="left"/>
     </w:lvl>
   </w:abstractNum>
-  <w:abstractNum w:abstractNumId="19" w15:restartNumberingAfterBreak="0">
+  <w:abstractNum w:abstractNumId="20" w15:restartNumberingAfterBreak="0">
     <w:nsid w:val="756150CA"/>
     <w:multiLevelType w:val="multilevel"/>
     <w:tmpl w:val="04090001"/>
@@ -3870,7 +3957,7 @@
       <w:lvlJc w:val="left"/>
     </w:lvl>
   </w:abstractNum>
-  <w:abstractNum w:abstractNumId="20" w15:restartNumberingAfterBreak="0">
+  <w:abstractNum w:abstractNumId="21" w15:restartNumberingAfterBreak="0">
     <w:nsid w:val="7BE434D7"/>
     <w:multiLevelType w:val="multilevel"/>
     <w:tmpl w:val="04090001"/>
@@ -3954,7 +4041,7 @@
     <w:abstractNumId w:val="9"/>
   </w:num>
   <w:num w:numId="4">
-    <w:abstractNumId w:val="20"/>
+    <w:abstractNumId w:val="21"/>
   </w:num>
   <w:num w:numId="5">
     <w:abstractNumId w:val="15"/>
@@ -3982,7 +4069,7 @@
     <w:abstractNumId w:val="2"/>
   </w:num>
   <w:num w:numId="9">
-    <w:abstractNumId w:val="19"/>
+    <w:abstractNumId w:val="20"/>
   </w:num>
   <w:num w:numId="10">
     <w:abstractNumId w:val="3"/>
@@ -3994,7 +4081,7 @@
     <w:abstractNumId w:val="8"/>
   </w:num>
   <w:num w:numId="13">
-    <w:abstractNumId w:val="18"/>
+    <w:abstractNumId w:val="19"/>
   </w:num>
   <w:num w:numId="14">
     <w:abstractNumId w:val="7"/>
@@ -4003,7 +4090,7 @@
     <w:abstractNumId w:val="4"/>
   </w:num>
   <w:num w:numId="16">
-    <w:abstractNumId w:val="17"/>
+    <w:abstractNumId w:val="18"/>
   </w:num>
   <w:num w:numId="17">
     <w:abstractNumId w:val="13"/>
@@ -4018,10 +4105,13 @@
     <w:abstractNumId w:val="6"/>
   </w:num>
   <w:num w:numId="21">
-    <w:abstractNumId w:val="16"/>
+    <w:abstractNumId w:val="17"/>
   </w:num>
   <w:num w:numId="22">
     <w:abstractNumId w:val="11"/>
+  </w:num>
+  <w:num w:numId="23">
+    <w:abstractNumId w:val="16"/>
   </w:num>
 </w:numbering>
 </file>

</xml_diff>